<commit_message>
fix: modèle de contrat paniers modulables, afficher les quantités ligne par ligne
</commit_message>
<xml_diff>
--- a/templates/contrat_generique_modulables.docx
+++ b/templates/contrat_generique_modulables.docx
@@ -25,7 +25,7 @@
                 <wp:positionV relativeFrom="paragraph">
                   <wp:posOffset>8890</wp:posOffset>
                 </wp:positionV>
-                <wp:extent cx="3223260" cy="672465"/>
+                <wp:extent cx="3223895" cy="673100"/>
                 <wp:effectExtent l="0" t="0" r="0" b="3810"/>
                 <wp:wrapNone/>
                 <wp:docPr id="1" name="Rectangle 1"/>
@@ -36,7 +36,7 @@
                       <wps:spPr>
                         <a:xfrm>
                           <a:off x="0" y="0"/>
-                          <a:ext cx="3222720" cy="671760"/>
+                          <a:ext cx="3223440" cy="672480"/>
                         </a:xfrm>
                         <a:prstGeom prst="rect">
                           <a:avLst/>
@@ -102,7 +102,7 @@
           </mc:Choice>
           <mc:Fallback>
             <w:pict>
-              <v:rect id="shape_0" ID="Rectangle 1" fillcolor="white" stroked="f" style="position:absolute;margin-left:283.5pt;margin-top:0.7pt;width:253.7pt;height:52.85pt">
+              <v:rect id="shape_0" ID="Rectangle 1" fillcolor="white" stroked="f" style="position:absolute;margin-left:283.5pt;margin-top:0.7pt;width:253.75pt;height:52.9pt">
                 <w10:wrap type="square"/>
                 <v:fill o:detectmouseclick="t" type="solid" color2="black"/>
                 <v:stroke color="#3465a4" joinstyle="round" endcap="flat"/>
@@ -739,15 +739,15 @@
         <w:tblLook w:firstRow="1" w:noVBand="1" w:lastRow="0" w:firstColumn="1" w:lastColumn="0" w:noHBand="0" w:val="04a0"/>
       </w:tblPr>
       <w:tblGrid>
-        <w:gridCol w:w="1773"/>
+        <w:gridCol w:w="1771"/>
         <w:gridCol w:w="7364"/>
-        <w:gridCol w:w="1635"/>
+        <w:gridCol w:w="1637"/>
       </w:tblGrid>
       <w:tr>
         <w:trPr/>
         <w:tc>
           <w:tcPr>
-            <w:tcW w:w="1773" w:type="dxa"/>
+            <w:tcW w:w="1771" w:type="dxa"/>
             <w:tcBorders/>
             <w:shd w:color="auto" w:fill="auto" w:val="clear"/>
           </w:tcPr>
@@ -805,7 +805,7 @@
         </w:tc>
         <w:tc>
           <w:tcPr>
-            <w:tcW w:w="1635" w:type="dxa"/>
+            <w:tcW w:w="1637" w:type="dxa"/>
             <w:tcBorders/>
             <w:shd w:color="auto" w:fill="auto" w:val="clear"/>
           </w:tcPr>
@@ -837,7 +837,7 @@
         <w:trPr/>
         <w:tc>
           <w:tcPr>
-            <w:tcW w:w="1773" w:type="dxa"/>
+            <w:tcW w:w="1771" w:type="dxa"/>
             <w:tcBorders/>
             <w:shd w:color="auto" w:fill="auto" w:val="clear"/>
           </w:tcPr>
@@ -883,13 +883,29 @@
                 <w:sz w:val="20"/>
                 <w:szCs w:val="20"/>
               </w:rPr>
-              <w:t>${quantite_description}</w:t>
+              <w:t>${quantite_description_</w:t>
+            </w:r>
+            <w:r>
+              <w:rPr>
+                <w:rFonts w:eastAsia="Arial" w:cs="Arial" w:ascii="Arial" w:hAnsi="Arial"/>
+                <w:sz w:val="20"/>
+                <w:szCs w:val="20"/>
+              </w:rPr>
+              <w:t>br</w:t>
+            </w:r>
+            <w:r>
+              <w:rPr>
+                <w:rFonts w:eastAsia="Arial" w:cs="Arial" w:ascii="Arial" w:hAnsi="Arial"/>
+                <w:sz w:val="20"/>
+                <w:szCs w:val="20"/>
+              </w:rPr>
+              <w:t>}</w:t>
             </w:r>
           </w:p>
         </w:tc>
         <w:tc>
           <w:tcPr>
-            <w:tcW w:w="1635" w:type="dxa"/>
+            <w:tcW w:w="1637" w:type="dxa"/>
             <w:tcBorders/>
             <w:shd w:color="auto" w:fill="auto" w:val="clear"/>
           </w:tcPr>
@@ -977,18 +993,18 @@
         <w:tblLook w:firstRow="1" w:noVBand="1" w:lastRow="0" w:firstColumn="1" w:lastColumn="0" w:noHBand="0" w:val="04a0"/>
       </w:tblPr>
       <w:tblGrid>
-        <w:gridCol w:w="1757"/>
+        <w:gridCol w:w="1756"/>
         <w:gridCol w:w="1471"/>
-        <w:gridCol w:w="2151"/>
-        <w:gridCol w:w="1793"/>
+        <w:gridCol w:w="2150"/>
+        <w:gridCol w:w="1792"/>
         <w:gridCol w:w="1795"/>
-        <w:gridCol w:w="1804"/>
+        <w:gridCol w:w="1807"/>
       </w:tblGrid>
       <w:tr>
         <w:trPr/>
         <w:tc>
           <w:tcPr>
-            <w:tcW w:w="1757" w:type="dxa"/>
+            <w:tcW w:w="1756" w:type="dxa"/>
             <w:tcBorders>
               <w:top w:val="single" w:sz="2" w:space="0" w:color="000000"/>
               <w:left w:val="single" w:sz="2" w:space="0" w:color="000000"/>
@@ -1060,7 +1076,7 @@
         </w:tc>
         <w:tc>
           <w:tcPr>
-            <w:tcW w:w="2151" w:type="dxa"/>
+            <w:tcW w:w="2150" w:type="dxa"/>
             <w:tcBorders>
               <w:top w:val="single" w:sz="2" w:space="0" w:color="000000"/>
               <w:left w:val="single" w:sz="2" w:space="0" w:color="000000"/>
@@ -1096,7 +1112,7 @@
         </w:tc>
         <w:tc>
           <w:tcPr>
-            <w:tcW w:w="1793" w:type="dxa"/>
+            <w:tcW w:w="1792" w:type="dxa"/>
             <w:tcBorders>
               <w:top w:val="single" w:sz="2" w:space="0" w:color="000000"/>
               <w:left w:val="single" w:sz="2" w:space="0" w:color="000000"/>
@@ -1168,7 +1184,7 @@
         </w:tc>
         <w:tc>
           <w:tcPr>
-            <w:tcW w:w="1804" w:type="dxa"/>
+            <w:tcW w:w="1807" w:type="dxa"/>
             <w:tcBorders>
               <w:top w:val="single" w:sz="2" w:space="0" w:color="000000"/>
               <w:left w:val="single" w:sz="2" w:space="0" w:color="000000"/>
@@ -1204,7 +1220,7 @@
         <w:trPr/>
         <w:tc>
           <w:tcPr>
-            <w:tcW w:w="1757" w:type="dxa"/>
+            <w:tcW w:w="1756" w:type="dxa"/>
             <w:tcBorders>
               <w:left w:val="single" w:sz="2" w:space="0" w:color="000000"/>
               <w:bottom w:val="single" w:sz="2" w:space="0" w:color="000000"/>
@@ -1264,7 +1280,7 @@
         </w:tc>
         <w:tc>
           <w:tcPr>
-            <w:tcW w:w="2151" w:type="dxa"/>
+            <w:tcW w:w="2150" w:type="dxa"/>
             <w:tcBorders>
               <w:left w:val="single" w:sz="2" w:space="0" w:color="000000"/>
               <w:bottom w:val="single" w:sz="2" w:space="0" w:color="000000"/>
@@ -1294,7 +1310,7 @@
         </w:tc>
         <w:tc>
           <w:tcPr>
-            <w:tcW w:w="1793" w:type="dxa"/>
+            <w:tcW w:w="1792" w:type="dxa"/>
             <w:tcBorders>
               <w:left w:val="single" w:sz="2" w:space="0" w:color="000000"/>
               <w:bottom w:val="single" w:sz="2" w:space="0" w:color="000000"/>
@@ -1354,7 +1370,7 @@
         </w:tc>
         <w:tc>
           <w:tcPr>
-            <w:tcW w:w="1804" w:type="dxa"/>
+            <w:tcW w:w="1807" w:type="dxa"/>
             <w:tcBorders>
               <w:left w:val="single" w:sz="2" w:space="0" w:color="000000"/>
               <w:bottom w:val="single" w:sz="2" w:space="0" w:color="000000"/>
@@ -1418,15 +1434,15 @@
         <w:tblLook w:firstRow="1" w:noVBand="1" w:lastRow="0" w:firstColumn="1" w:lastColumn="0" w:noHBand="0" w:val="04a0"/>
       </w:tblPr>
       <w:tblGrid>
-        <w:gridCol w:w="3582"/>
+        <w:gridCol w:w="3581"/>
         <w:gridCol w:w="3585"/>
-        <w:gridCol w:w="3595"/>
+        <w:gridCol w:w="3596"/>
       </w:tblGrid>
       <w:tr>
         <w:trPr/>
         <w:tc>
           <w:tcPr>
-            <w:tcW w:w="3582" w:type="dxa"/>
+            <w:tcW w:w="3581" w:type="dxa"/>
             <w:tcBorders>
               <w:top w:val="nil"/>
               <w:left w:val="nil"/>
@@ -1500,7 +1516,7 @@
         </w:tc>
         <w:tc>
           <w:tcPr>
-            <w:tcW w:w="3595" w:type="dxa"/>
+            <w:tcW w:w="3596" w:type="dxa"/>
             <w:tcBorders>
               <w:top w:val="nil"/>
               <w:left w:val="nil"/>
@@ -2369,7 +2385,7 @@
       <w:kern w:val="0"/>
       <w:sz w:val="24"/>
       <w:szCs w:val="24"/>
-      <w:lang w:eastAsia="en-US" w:bidi="en-US" w:val="fr-FR"/>
+      <w:lang w:val="fr-FR" w:eastAsia="en-US" w:bidi="en-US"/>
     </w:rPr>
   </w:style>
   <w:style w:type="paragraph" w:styleId="Titre1">
@@ -2829,7 +2845,7 @@
       <w:kern w:val="0"/>
       <w:sz w:val="24"/>
       <w:szCs w:val="20"/>
-      <w:lang w:eastAsia="en-US" w:bidi="en-US" w:val="fr-FR"/>
+      <w:lang w:val="fr-FR" w:eastAsia="en-US" w:bidi="en-US"/>
     </w:rPr>
   </w:style>
   <w:style w:type="paragraph" w:styleId="Soustitre">
@@ -2898,7 +2914,7 @@
       <w:kern w:val="0"/>
       <w:sz w:val="24"/>
       <w:szCs w:val="24"/>
-      <w:lang w:eastAsia="hi-IN" w:bidi="hi-IN" w:val="fr-FR"/>
+      <w:lang w:val="fr-FR" w:eastAsia="hi-IN" w:bidi="hi-IN"/>
     </w:rPr>
   </w:style>
   <w:style w:type="paragraph" w:styleId="Contenudecadre" w:customStyle="1">

</xml_diff>